<commit_message>
cuestionario 44 con 9 de 10 respuestas
</commit_message>
<xml_diff>
--- a/cuestionarios/Cuestionario clase 44.docx
+++ b/cuestionarios/Cuestionario clase 44.docx
@@ -1,6 +1,6 @@
 
 <file path=word/document.xml><?xml version="1.0" encoding="utf-8"?>
-<w:document xmlns:wpc="http://schemas.microsoft.com/office/word/2010/wordprocessingCanvas" xmlns:cx="http://schemas.microsoft.com/office/drawing/2014/chartex" xmlns:cx1="http://schemas.microsoft.com/office/drawing/2015/9/8/chartex" xmlns:cx2="http://schemas.microsoft.com/office/drawing/2015/10/21/chartex" xmlns:cx3="http://schemas.microsoft.com/office/drawing/2016/5/9/chartex" xmlns:cx4="http://schemas.microsoft.com/office/drawing/2016/5/10/chartex" xmlns:cx5="http://schemas.microsoft.com/office/drawing/2016/5/11/chartex" xmlns:cx6="http://schemas.microsoft.com/office/drawing/2016/5/12/chartex" xmlns:cx7="http://schemas.microsoft.com/office/drawing/2016/5/13/chartex" xmlns:cx8="http://schemas.microsoft.com/office/drawing/2016/5/14/chartex" xmlns:mc="http://schemas.openxmlformats.org/markup-compatibility/2006" xmlns:aink="http://schemas.microsoft.com/office/drawing/2016/ink" xmlns:am3d="http://schemas.microsoft.com/office/drawing/2017/model3d" xmlns:o="urn:schemas-microsoft-com:office:office" xmlns:r="http://schemas.openxmlformats.org/officeDocument/2006/relationships" xmlns:m="http://schemas.openxmlformats.org/officeDocument/2006/math" xmlns:v="urn:schemas-microsoft-com:vml" xmlns:wp14="http://schemas.microsoft.com/office/word/2010/wordprocessingDrawing" xmlns:wp="http://schemas.openxmlformats.org/drawingml/2006/wordprocessingDrawing" xmlns:w10="urn:schemas-microsoft-com:office:word" xmlns:w="http://schemas.openxmlformats.org/wordprocessingml/2006/main" xmlns:w14="http://schemas.microsoft.com/office/word/2010/wordml" xmlns:w15="http://schemas.microsoft.com/office/word/2012/wordml" xmlns:w16cex="http://schemas.microsoft.com/office/word/2018/wordml/cex" xmlns:w16cid="http://schemas.microsoft.com/office/word/2016/wordml/cid" xmlns:w16="http://schemas.microsoft.com/office/word/2018/wordml" xmlns:w16sdtdh="http://schemas.microsoft.com/office/word/2020/wordml/sdtdatahash" xmlns:w16se="http://schemas.microsoft.com/office/word/2015/wordml/symex" xmlns:wpg="http://schemas.microsoft.com/office/word/2010/wordprocessingGroup" xmlns:wpi="http://schemas.microsoft.com/office/word/2010/wordprocessingInk" xmlns:wne="http://schemas.microsoft.com/office/word/2006/wordml" xmlns:wps="http://schemas.microsoft.com/office/word/2010/wordprocessingShape" mc:Ignorable="w14 w15 w16se w16cid w16 w16cex w16sdtdh wp14">
+<w:document xmlns:wpc="http://schemas.microsoft.com/office/word/2010/wordprocessingCanvas" xmlns:cx="http://schemas.microsoft.com/office/drawing/2014/chartex" xmlns:cx1="http://schemas.microsoft.com/office/drawing/2015/9/8/chartex" xmlns:cx2="http://schemas.microsoft.com/office/drawing/2015/10/21/chartex" xmlns:cx3="http://schemas.microsoft.com/office/drawing/2016/5/9/chartex" xmlns:cx4="http://schemas.microsoft.com/office/drawing/2016/5/10/chartex" xmlns:cx5="http://schemas.microsoft.com/office/drawing/2016/5/11/chartex" xmlns:cx6="http://schemas.microsoft.com/office/drawing/2016/5/12/chartex" xmlns:cx7="http://schemas.microsoft.com/office/drawing/2016/5/13/chartex" xmlns:cx8="http://schemas.microsoft.com/office/drawing/2016/5/14/chartex" xmlns:mc="http://schemas.openxmlformats.org/markup-compatibility/2006" xmlns:aink="http://schemas.microsoft.com/office/drawing/2016/ink" xmlns:am3d="http://schemas.microsoft.com/office/drawing/2017/model3d" xmlns:o="urn:schemas-microsoft-com:office:office" xmlns:oel="http://schemas.microsoft.com/office/2019/extlst" xmlns:r="http://schemas.openxmlformats.org/officeDocument/2006/relationships" xmlns:m="http://schemas.openxmlformats.org/officeDocument/2006/math" xmlns:v="urn:schemas-microsoft-com:vml" xmlns:wp14="http://schemas.microsoft.com/office/word/2010/wordprocessingDrawing" xmlns:wp="http://schemas.openxmlformats.org/drawingml/2006/wordprocessingDrawing" xmlns:w10="urn:schemas-microsoft-com:office:word" xmlns:w="http://schemas.openxmlformats.org/wordprocessingml/2006/main" xmlns:w14="http://schemas.microsoft.com/office/word/2010/wordml" xmlns:w15="http://schemas.microsoft.com/office/word/2012/wordml" xmlns:w16cex="http://schemas.microsoft.com/office/word/2018/wordml/cex" xmlns:w16cid="http://schemas.microsoft.com/office/word/2016/wordml/cid" xmlns:w16="http://schemas.microsoft.com/office/word/2018/wordml" xmlns:w16sdtdh="http://schemas.microsoft.com/office/word/2020/wordml/sdtdatahash" xmlns:w16se="http://schemas.microsoft.com/office/word/2015/wordml/symex" xmlns:wpg="http://schemas.microsoft.com/office/word/2010/wordprocessingGroup" xmlns:wpi="http://schemas.microsoft.com/office/word/2010/wordprocessingInk" xmlns:wne="http://schemas.microsoft.com/office/word/2006/wordml" xmlns:wps="http://schemas.microsoft.com/office/word/2010/wordprocessingShape" mc:Ignorable="w14 w15 w16se w16cid w16 w16cex w16sdtdh wp14">
   <w:body>
     <w:p>
       <w:pPr>
@@ -68,6 +68,115 @@
               <w:rPr>
                 <w:noProof/>
               </w:rPr>
+              <mc:AlternateContent>
+                <mc:Choice Requires="wpi">
+                  <w:drawing>
+                    <wp:anchor distT="0" distB="0" distL="114300" distR="114300" simplePos="0" relativeHeight="251664384" behindDoc="0" locked="0" layoutInCell="1" allowOverlap="1" wp14:anchorId="7A9D139F" wp14:editId="64CCE64E">
+                      <wp:simplePos x="0" y="0"/>
+                      <wp:positionH relativeFrom="column">
+                        <wp:posOffset>257810</wp:posOffset>
+                      </wp:positionH>
+                      <wp:positionV relativeFrom="paragraph">
+                        <wp:posOffset>1991360</wp:posOffset>
+                      </wp:positionV>
+                      <wp:extent cx="391865" cy="278640"/>
+                      <wp:effectExtent l="57150" t="57150" r="46355" b="45720"/>
+                      <wp:wrapNone/>
+                      <wp:docPr id="17" name="Ink 17"/>
+                      <wp:cNvGraphicFramePr/>
+                      <a:graphic xmlns:a="http://schemas.openxmlformats.org/drawingml/2006/main">
+                        <a:graphicData uri="http://schemas.microsoft.com/office/word/2010/wordprocessingInk">
+                          <w14:contentPart bwMode="auto" r:id="rId5">
+                            <w14:nvContentPartPr>
+                              <w14:cNvContentPartPr/>
+                            </w14:nvContentPartPr>
+                            <w14:xfrm>
+                              <a:off x="0" y="0"/>
+                              <a:ext cx="391865" cy="278640"/>
+                            </w14:xfrm>
+                          </w14:contentPart>
+                        </a:graphicData>
+                      </a:graphic>
+                    </wp:anchor>
+                  </w:drawing>
+                </mc:Choice>
+                <mc:Fallback>
+                  <w:pict>
+                    <v:shapetype w14:anchorId="57DBF0A6" id="_x0000_t75" coordsize="21600,21600" o:spt="75" o:preferrelative="t" path="m@4@5l@4@11@9@11@9@5xe" filled="f" stroked="f">
+                      <v:stroke joinstyle="miter"/>
+                      <v:formulas>
+                        <v:f eqn="if lineDrawn pixelLineWidth 0"/>
+                        <v:f eqn="sum @0 1 0"/>
+                        <v:f eqn="sum 0 0 @1"/>
+                        <v:f eqn="prod @2 1 2"/>
+                        <v:f eqn="prod @3 21600 pixelWidth"/>
+                        <v:f eqn="prod @3 21600 pixelHeight"/>
+                        <v:f eqn="sum @0 0 1"/>
+                        <v:f eqn="prod @6 1 2"/>
+                        <v:f eqn="prod @7 21600 pixelWidth"/>
+                        <v:f eqn="sum @8 21600 0"/>
+                        <v:f eqn="prod @7 21600 pixelHeight"/>
+                        <v:f eqn="sum @10 21600 0"/>
+                      </v:formulas>
+                      <v:path o:extrusionok="f" gradientshapeok="t" o:connecttype="rect"/>
+                      <o:lock v:ext="edit" aspectratio="t"/>
+                    </v:shapetype>
+                    <v:shape id="Ink 17" o:spid="_x0000_s1026" type="#_x0000_t75" style="position:absolute;margin-left:19.6pt;margin-top:156.1pt;width:32.25pt;height:23.4pt;z-index:251664384;visibility:visible;mso-wrap-style:square;mso-wrap-distance-left:9pt;mso-wrap-distance-top:0;mso-wrap-distance-right:9pt;mso-wrap-distance-bottom:0;mso-position-horizontal:absolute;mso-position-horizontal-relative:text;mso-position-vertical:absolute;mso-position-vertical-relative:text" o:gfxdata="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">
+                      <v:imagedata r:id="rId6" o:title=""/>
+                    </v:shape>
+                  </w:pict>
+                </mc:Fallback>
+              </mc:AlternateContent>
+            </w:r>
+            <w:r>
+              <w:rPr>
+                <w:noProof/>
+              </w:rPr>
+              <mc:AlternateContent>
+                <mc:Choice Requires="wpi">
+                  <w:drawing>
+                    <wp:anchor distT="0" distB="0" distL="114300" distR="114300" simplePos="0" relativeHeight="251661312" behindDoc="0" locked="0" layoutInCell="1" allowOverlap="1" wp14:anchorId="3B2B1C9A" wp14:editId="5D85BF51">
+                      <wp:simplePos x="0" y="0"/>
+                      <wp:positionH relativeFrom="column">
+                        <wp:posOffset>312420</wp:posOffset>
+                      </wp:positionH>
+                      <wp:positionV relativeFrom="paragraph">
+                        <wp:posOffset>883285</wp:posOffset>
+                      </wp:positionV>
+                      <wp:extent cx="389140" cy="360045"/>
+                      <wp:effectExtent l="57150" t="38100" r="11430" b="40005"/>
+                      <wp:wrapNone/>
+                      <wp:docPr id="14" name="Ink 14"/>
+                      <wp:cNvGraphicFramePr/>
+                      <a:graphic xmlns:a="http://schemas.openxmlformats.org/drawingml/2006/main">
+                        <a:graphicData uri="http://schemas.microsoft.com/office/word/2010/wordprocessingInk">
+                          <w14:contentPart bwMode="auto" r:id="rId7">
+                            <w14:nvContentPartPr>
+                              <w14:cNvContentPartPr/>
+                            </w14:nvContentPartPr>
+                            <w14:xfrm>
+                              <a:off x="0" y="0"/>
+                              <a:ext cx="389140" cy="360045"/>
+                            </w14:xfrm>
+                          </w14:contentPart>
+                        </a:graphicData>
+                      </a:graphic>
+                    </wp:anchor>
+                  </w:drawing>
+                </mc:Choice>
+                <mc:Fallback>
+                  <w:pict>
+                    <v:shape w14:anchorId="3B79DDE3" id="Ink 14" o:spid="_x0000_s1026" type="#_x0000_t75" style="position:absolute;margin-left:23.9pt;margin-top:68.85pt;width:32.1pt;height:29.75pt;z-index:251661312;visibility:visible;mso-wrap-style:square;mso-wrap-distance-left:9pt;mso-wrap-distance-top:0;mso-wrap-distance-right:9pt;mso-wrap-distance-bottom:0;mso-position-horizontal:absolute;mso-position-horizontal-relative:text;mso-position-vertical:absolute;mso-position-vertical-relative:text" o:gfxdata="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">
+                      <v:imagedata r:id="rId8" o:title=""/>
+                    </v:shape>
+                  </w:pict>
+                </mc:Fallback>
+              </mc:AlternateContent>
+            </w:r>
+            <w:r>
+              <w:rPr>
+                <w:noProof/>
+              </w:rPr>
               <w:drawing>
                 <wp:inline distT="0" distB="0" distL="0" distR="0" wp14:anchorId="46575685" wp14:editId="1F9EFE4A">
                   <wp:extent cx="3291840" cy="2361565"/>
@@ -84,7 +193,7 @@
                           <pic:cNvPicPr/>
                         </pic:nvPicPr>
                         <pic:blipFill>
-                          <a:blip r:embed="rId5"/>
+                          <a:blip r:embed="rId9"/>
                           <a:stretch>
                             <a:fillRect/>
                           </a:stretch>
@@ -122,6 +231,96 @@
               <w:rPr>
                 <w:noProof/>
               </w:rPr>
+              <mc:AlternateContent>
+                <mc:Choice Requires="wpi">
+                  <w:drawing>
+                    <wp:anchor distT="0" distB="0" distL="114300" distR="114300" simplePos="0" relativeHeight="251668480" behindDoc="0" locked="0" layoutInCell="1" allowOverlap="1" wp14:anchorId="756DB9B4" wp14:editId="0E60E84E">
+                      <wp:simplePos x="0" y="0"/>
+                      <wp:positionH relativeFrom="column">
+                        <wp:posOffset>448695</wp:posOffset>
+                      </wp:positionH>
+                      <wp:positionV relativeFrom="paragraph">
+                        <wp:posOffset>1555945</wp:posOffset>
+                      </wp:positionV>
+                      <wp:extent cx="233640" cy="240480"/>
+                      <wp:effectExtent l="57150" t="57150" r="52705" b="45720"/>
+                      <wp:wrapNone/>
+                      <wp:docPr id="22" name="Ink 22"/>
+                      <wp:cNvGraphicFramePr/>
+                      <a:graphic xmlns:a="http://schemas.openxmlformats.org/drawingml/2006/main">
+                        <a:graphicData uri="http://schemas.microsoft.com/office/word/2010/wordprocessingInk">
+                          <w14:contentPart bwMode="auto" r:id="rId10">
+                            <w14:nvContentPartPr>
+                              <w14:cNvContentPartPr/>
+                            </w14:nvContentPartPr>
+                            <w14:xfrm>
+                              <a:off x="0" y="0"/>
+                              <a:ext cx="233640" cy="240480"/>
+                            </w14:xfrm>
+                          </w14:contentPart>
+                        </a:graphicData>
+                      </a:graphic>
+                    </wp:anchor>
+                  </w:drawing>
+                </mc:Choice>
+                <mc:Fallback>
+                  <w:pict>
+                    <v:shape w14:anchorId="17CCB8F8" id="Ink 22" o:spid="_x0000_s1026" type="#_x0000_t75" style="position:absolute;margin-left:34.65pt;margin-top:121.8pt;width:19.85pt;height:20.35pt;z-index:251668480;visibility:visible;mso-wrap-style:square;mso-wrap-distance-left:9pt;mso-wrap-distance-top:0;mso-wrap-distance-right:9pt;mso-wrap-distance-bottom:0;mso-position-horizontal:absolute;mso-position-horizontal-relative:text;mso-position-vertical:absolute;mso-position-vertical-relative:text" o:gfxdata="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">
+                      <v:imagedata r:id="rId11" o:title=""/>
+                    </v:shape>
+                  </w:pict>
+                </mc:Fallback>
+              </mc:AlternateContent>
+            </w:r>
+            <w:r>
+              <w:rPr>
+                <w:noProof/>
+              </w:rPr>
+              <mc:AlternateContent>
+                <mc:Choice Requires="wpi">
+                  <w:drawing>
+                    <wp:anchor distT="0" distB="0" distL="114300" distR="114300" simplePos="0" relativeHeight="251667456" behindDoc="0" locked="0" layoutInCell="1" allowOverlap="1" wp14:anchorId="1264A72F" wp14:editId="67145BE3">
+                      <wp:simplePos x="0" y="0"/>
+                      <wp:positionH relativeFrom="column">
+                        <wp:posOffset>375255</wp:posOffset>
+                      </wp:positionH>
+                      <wp:positionV relativeFrom="paragraph">
+                        <wp:posOffset>554065</wp:posOffset>
+                      </wp:positionV>
+                      <wp:extent cx="277200" cy="285120"/>
+                      <wp:effectExtent l="57150" t="38100" r="46990" b="57785"/>
+                      <wp:wrapNone/>
+                      <wp:docPr id="21" name="Ink 21"/>
+                      <wp:cNvGraphicFramePr/>
+                      <a:graphic xmlns:a="http://schemas.openxmlformats.org/drawingml/2006/main">
+                        <a:graphicData uri="http://schemas.microsoft.com/office/word/2010/wordprocessingInk">
+                          <w14:contentPart bwMode="auto" r:id="rId12">
+                            <w14:nvContentPartPr>
+                              <w14:cNvContentPartPr/>
+                            </w14:nvContentPartPr>
+                            <w14:xfrm>
+                              <a:off x="0" y="0"/>
+                              <a:ext cx="277200" cy="285120"/>
+                            </w14:xfrm>
+                          </w14:contentPart>
+                        </a:graphicData>
+                      </a:graphic>
+                    </wp:anchor>
+                  </w:drawing>
+                </mc:Choice>
+                <mc:Fallback>
+                  <w:pict>
+                    <v:shape w14:anchorId="0697FC8F" id="Ink 21" o:spid="_x0000_s1026" type="#_x0000_t75" style="position:absolute;margin-left:28.85pt;margin-top:42.95pt;width:23.25pt;height:23.85pt;z-index:251667456;visibility:visible;mso-wrap-style:square;mso-wrap-distance-left:9pt;mso-wrap-distance-top:0;mso-wrap-distance-right:9pt;mso-wrap-distance-bottom:0;mso-position-horizontal:absolute;mso-position-horizontal-relative:text;mso-position-vertical:absolute;mso-position-vertical-relative:text" o:gfxdata="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">
+                      <v:imagedata r:id="rId13" o:title=""/>
+                    </v:shape>
+                  </w:pict>
+                </mc:Fallback>
+              </mc:AlternateContent>
+            </w:r>
+            <w:r>
+              <w:rPr>
+                <w:noProof/>
+              </w:rPr>
               <w:drawing>
                 <wp:inline distT="0" distB="0" distL="0" distR="0" wp14:anchorId="0F868200" wp14:editId="3635E65C">
                   <wp:extent cx="3291840" cy="2282825"/>
@@ -138,7 +337,7 @@
                           <pic:cNvPicPr/>
                         </pic:nvPicPr>
                         <pic:blipFill>
-                          <a:blip r:embed="rId6"/>
+                          <a:blip r:embed="rId14"/>
                           <a:stretch>
                             <a:fillRect/>
                           </a:stretch>
@@ -182,6 +381,51 @@
               <w:rPr>
                 <w:noProof/>
               </w:rPr>
+              <mc:AlternateContent>
+                <mc:Choice Requires="wpi">
+                  <w:drawing>
+                    <wp:anchor distT="0" distB="0" distL="114300" distR="114300" simplePos="0" relativeHeight="251665408" behindDoc="0" locked="0" layoutInCell="1" allowOverlap="1" wp14:anchorId="445AD74A" wp14:editId="4E7CC57A">
+                      <wp:simplePos x="0" y="0"/>
+                      <wp:positionH relativeFrom="column">
+                        <wp:posOffset>335595</wp:posOffset>
+                      </wp:positionH>
+                      <wp:positionV relativeFrom="paragraph">
+                        <wp:posOffset>360635</wp:posOffset>
+                      </wp:positionV>
+                      <wp:extent cx="246960" cy="281880"/>
+                      <wp:effectExtent l="57150" t="38100" r="58420" b="42545"/>
+                      <wp:wrapNone/>
+                      <wp:docPr id="18" name="Ink 18"/>
+                      <wp:cNvGraphicFramePr/>
+                      <a:graphic xmlns:a="http://schemas.openxmlformats.org/drawingml/2006/main">
+                        <a:graphicData uri="http://schemas.microsoft.com/office/word/2010/wordprocessingInk">
+                          <w14:contentPart bwMode="auto" r:id="rId15">
+                            <w14:nvContentPartPr>
+                              <w14:cNvContentPartPr/>
+                            </w14:nvContentPartPr>
+                            <w14:xfrm>
+                              <a:off x="0" y="0"/>
+                              <a:ext cx="246960" cy="281880"/>
+                            </w14:xfrm>
+                          </w14:contentPart>
+                        </a:graphicData>
+                      </a:graphic>
+                    </wp:anchor>
+                  </w:drawing>
+                </mc:Choice>
+                <mc:Fallback>
+                  <w:pict>
+                    <v:shape w14:anchorId="6480E3A6" id="Ink 18" o:spid="_x0000_s1026" type="#_x0000_t75" style="position:absolute;margin-left:25.7pt;margin-top:27.7pt;width:20.9pt;height:23.65pt;z-index:251665408;visibility:visible;mso-wrap-style:square;mso-wrap-distance-left:9pt;mso-wrap-distance-top:0;mso-wrap-distance-right:9pt;mso-wrap-distance-bottom:0;mso-position-horizontal:absolute;mso-position-horizontal-relative:text;mso-position-vertical:absolute;mso-position-vertical-relative:text" o:gfxdata="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">
+                      <v:imagedata r:id="rId16" o:title=""/>
+                    </v:shape>
+                  </w:pict>
+                </mc:Fallback>
+              </mc:AlternateContent>
+            </w:r>
+            <w:r>
+              <w:rPr>
+                <w:noProof/>
+              </w:rPr>
               <w:drawing>
                 <wp:inline distT="0" distB="0" distL="0" distR="0" wp14:anchorId="72881A74" wp14:editId="6A6BBBC4">
                   <wp:extent cx="3291840" cy="1991360"/>
@@ -198,7 +442,7 @@
                           <pic:cNvPicPr/>
                         </pic:nvPicPr>
                         <pic:blipFill>
-                          <a:blip r:embed="rId7"/>
+                          <a:blip r:embed="rId17"/>
                           <a:stretch>
                             <a:fillRect/>
                           </a:stretch>
@@ -238,6 +482,51 @@
               <w:rPr>
                 <w:noProof/>
               </w:rPr>
+              <mc:AlternateContent>
+                <mc:Choice Requires="wpi">
+                  <w:drawing>
+                    <wp:anchor distT="0" distB="0" distL="114300" distR="114300" simplePos="0" relativeHeight="251666432" behindDoc="0" locked="0" layoutInCell="1" allowOverlap="1" wp14:anchorId="1952BE41" wp14:editId="1723CA47">
+                      <wp:simplePos x="0" y="0"/>
+                      <wp:positionH relativeFrom="column">
+                        <wp:posOffset>298155</wp:posOffset>
+                      </wp:positionH>
+                      <wp:positionV relativeFrom="paragraph">
+                        <wp:posOffset>1503995</wp:posOffset>
+                      </wp:positionV>
+                      <wp:extent cx="305640" cy="252000"/>
+                      <wp:effectExtent l="38100" t="38100" r="56515" b="53340"/>
+                      <wp:wrapNone/>
+                      <wp:docPr id="19" name="Ink 19"/>
+                      <wp:cNvGraphicFramePr/>
+                      <a:graphic xmlns:a="http://schemas.openxmlformats.org/drawingml/2006/main">
+                        <a:graphicData uri="http://schemas.microsoft.com/office/word/2010/wordprocessingInk">
+                          <w14:contentPart bwMode="auto" r:id="rId18">
+                            <w14:nvContentPartPr>
+                              <w14:cNvContentPartPr/>
+                            </w14:nvContentPartPr>
+                            <w14:xfrm>
+                              <a:off x="0" y="0"/>
+                              <a:ext cx="305640" cy="252000"/>
+                            </w14:xfrm>
+                          </w14:contentPart>
+                        </a:graphicData>
+                      </a:graphic>
+                    </wp:anchor>
+                  </w:drawing>
+                </mc:Choice>
+                <mc:Fallback>
+                  <w:pict>
+                    <v:shape w14:anchorId="617BA27E" id="Ink 19" o:spid="_x0000_s1026" type="#_x0000_t75" style="position:absolute;margin-left:22.8pt;margin-top:117.7pt;width:25.45pt;height:21.3pt;z-index:251666432;visibility:visible;mso-wrap-style:square;mso-wrap-distance-left:9pt;mso-wrap-distance-top:0;mso-wrap-distance-right:9pt;mso-wrap-distance-bottom:0;mso-position-horizontal:absolute;mso-position-horizontal-relative:text;mso-position-vertical:absolute;mso-position-vertical-relative:text" o:gfxdata="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">
+                      <v:imagedata r:id="rId19" o:title=""/>
+                    </v:shape>
+                  </w:pict>
+                </mc:Fallback>
+              </mc:AlternateContent>
+            </w:r>
+            <w:r>
+              <w:rPr>
+                <w:noProof/>
+              </w:rPr>
               <w:drawing>
                 <wp:inline distT="0" distB="0" distL="0" distR="0" wp14:anchorId="78506147" wp14:editId="3EB0DFF2">
                   <wp:extent cx="3120390" cy="1867535"/>
@@ -254,7 +543,7 @@
                           <pic:cNvPicPr/>
                         </pic:nvPicPr>
                         <pic:blipFill>
-                          <a:blip r:embed="rId8"/>
+                          <a:blip r:embed="rId20"/>
                           <a:stretch>
                             <a:fillRect/>
                           </a:stretch>
@@ -297,6 +586,96 @@
               <w:rPr>
                 <w:noProof/>
               </w:rPr>
+              <mc:AlternateContent>
+                <mc:Choice Requires="wpi">
+                  <w:drawing>
+                    <wp:anchor distT="0" distB="0" distL="114300" distR="114300" simplePos="0" relativeHeight="251675648" behindDoc="0" locked="0" layoutInCell="1" allowOverlap="1" wp14:anchorId="13F1D6B6" wp14:editId="4DFE69E2">
+                      <wp:simplePos x="0" y="0"/>
+                      <wp:positionH relativeFrom="column">
+                        <wp:posOffset>396855</wp:posOffset>
+                      </wp:positionH>
+                      <wp:positionV relativeFrom="paragraph">
+                        <wp:posOffset>2167275</wp:posOffset>
+                      </wp:positionV>
+                      <wp:extent cx="281160" cy="212400"/>
+                      <wp:effectExtent l="57150" t="38100" r="43180" b="54610"/>
+                      <wp:wrapNone/>
+                      <wp:docPr id="29" name="Ink 29"/>
+                      <wp:cNvGraphicFramePr/>
+                      <a:graphic xmlns:a="http://schemas.openxmlformats.org/drawingml/2006/main">
+                        <a:graphicData uri="http://schemas.microsoft.com/office/word/2010/wordprocessingInk">
+                          <w14:contentPart bwMode="auto" r:id="rId21">
+                            <w14:nvContentPartPr>
+                              <w14:cNvContentPartPr/>
+                            </w14:nvContentPartPr>
+                            <w14:xfrm>
+                              <a:off x="0" y="0"/>
+                              <a:ext cx="281160" cy="212400"/>
+                            </w14:xfrm>
+                          </w14:contentPart>
+                        </a:graphicData>
+                      </a:graphic>
+                    </wp:anchor>
+                  </w:drawing>
+                </mc:Choice>
+                <mc:Fallback>
+                  <w:pict>
+                    <v:shape w14:anchorId="2530996A" id="Ink 29" o:spid="_x0000_s1026" type="#_x0000_t75" style="position:absolute;margin-left:30.55pt;margin-top:169.95pt;width:23.6pt;height:18.1pt;z-index:251675648;visibility:visible;mso-wrap-style:square;mso-wrap-distance-left:9pt;mso-wrap-distance-top:0;mso-wrap-distance-right:9pt;mso-wrap-distance-bottom:0;mso-position-horizontal:absolute;mso-position-horizontal-relative:text;mso-position-vertical:absolute;mso-position-vertical-relative:text" o:gfxdata="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">
+                      <v:imagedata r:id="rId22" o:title=""/>
+                    </v:shape>
+                  </w:pict>
+                </mc:Fallback>
+              </mc:AlternateContent>
+            </w:r>
+            <w:r>
+              <w:rPr>
+                <w:noProof/>
+              </w:rPr>
+              <mc:AlternateContent>
+                <mc:Choice Requires="wpi">
+                  <w:drawing>
+                    <wp:anchor distT="0" distB="0" distL="114300" distR="114300" simplePos="0" relativeHeight="251674624" behindDoc="0" locked="0" layoutInCell="1" allowOverlap="1" wp14:anchorId="1F565A29" wp14:editId="390F4B25">
+                      <wp:simplePos x="0" y="0"/>
+                      <wp:positionH relativeFrom="column">
+                        <wp:posOffset>443295</wp:posOffset>
+                      </wp:positionH>
+                      <wp:positionV relativeFrom="paragraph">
+                        <wp:posOffset>1720155</wp:posOffset>
+                      </wp:positionV>
+                      <wp:extent cx="230400" cy="210600"/>
+                      <wp:effectExtent l="38100" t="38100" r="36830" b="56515"/>
+                      <wp:wrapNone/>
+                      <wp:docPr id="28" name="Ink 28"/>
+                      <wp:cNvGraphicFramePr/>
+                      <a:graphic xmlns:a="http://schemas.openxmlformats.org/drawingml/2006/main">
+                        <a:graphicData uri="http://schemas.microsoft.com/office/word/2010/wordprocessingInk">
+                          <w14:contentPart bwMode="auto" r:id="rId23">
+                            <w14:nvContentPartPr>
+                              <w14:cNvContentPartPr/>
+                            </w14:nvContentPartPr>
+                            <w14:xfrm>
+                              <a:off x="0" y="0"/>
+                              <a:ext cx="230400" cy="210600"/>
+                            </w14:xfrm>
+                          </w14:contentPart>
+                        </a:graphicData>
+                      </a:graphic>
+                    </wp:anchor>
+                  </w:drawing>
+                </mc:Choice>
+                <mc:Fallback>
+                  <w:pict>
+                    <v:shape w14:anchorId="7A47FC3C" id="Ink 28" o:spid="_x0000_s1026" type="#_x0000_t75" style="position:absolute;margin-left:34.2pt;margin-top:134.75pt;width:19.6pt;height:18pt;z-index:251674624;visibility:visible;mso-wrap-style:square;mso-wrap-distance-left:9pt;mso-wrap-distance-top:0;mso-wrap-distance-right:9pt;mso-wrap-distance-bottom:0;mso-position-horizontal:absolute;mso-position-horizontal-relative:text;mso-position-vertical:absolute;mso-position-vertical-relative:text" o:gfxdata="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">
+                      <v:imagedata r:id="rId24" o:title=""/>
+                    </v:shape>
+                  </w:pict>
+                </mc:Fallback>
+              </mc:AlternateContent>
+            </w:r>
+            <w:r>
+              <w:rPr>
+                <w:noProof/>
+              </w:rPr>
               <w:drawing>
                 <wp:inline distT="0" distB="0" distL="0" distR="0" wp14:anchorId="534B4EF8" wp14:editId="0B2168C6">
                   <wp:extent cx="3291840" cy="2527935"/>
@@ -313,7 +692,7 @@
                           <pic:cNvPicPr/>
                         </pic:nvPicPr>
                         <pic:blipFill>
-                          <a:blip r:embed="rId9"/>
+                          <a:blip r:embed="rId25"/>
                           <a:stretch>
                             <a:fillRect/>
                           </a:stretch>
@@ -353,7 +732,7 @@
                           <pic:cNvPicPr/>
                         </pic:nvPicPr>
                         <pic:blipFill>
-                          <a:blip r:embed="rId10"/>
+                          <a:blip r:embed="rId26"/>
                           <a:stretch>
                             <a:fillRect/>
                           </a:stretch>
@@ -392,6 +771,51 @@
               <w:rPr>
                 <w:noProof/>
               </w:rPr>
+              <mc:AlternateContent>
+                <mc:Choice Requires="wpi">
+                  <w:drawing>
+                    <wp:anchor distT="0" distB="0" distL="114300" distR="114300" simplePos="0" relativeHeight="251669504" behindDoc="0" locked="0" layoutInCell="1" allowOverlap="1" wp14:anchorId="05EFA28F" wp14:editId="71052D29">
+                      <wp:simplePos x="0" y="0"/>
+                      <wp:positionH relativeFrom="column">
+                        <wp:posOffset>391095</wp:posOffset>
+                      </wp:positionH>
+                      <wp:positionV relativeFrom="paragraph">
+                        <wp:posOffset>1690695</wp:posOffset>
+                      </wp:positionV>
+                      <wp:extent cx="430920" cy="323280"/>
+                      <wp:effectExtent l="57150" t="38100" r="45720" b="57785"/>
+                      <wp:wrapNone/>
+                      <wp:docPr id="23" name="Ink 23"/>
+                      <wp:cNvGraphicFramePr/>
+                      <a:graphic xmlns:a="http://schemas.openxmlformats.org/drawingml/2006/main">
+                        <a:graphicData uri="http://schemas.microsoft.com/office/word/2010/wordprocessingInk">
+                          <w14:contentPart bwMode="auto" r:id="rId27">
+                            <w14:nvContentPartPr>
+                              <w14:cNvContentPartPr/>
+                            </w14:nvContentPartPr>
+                            <w14:xfrm>
+                              <a:off x="0" y="0"/>
+                              <a:ext cx="430920" cy="323280"/>
+                            </w14:xfrm>
+                          </w14:contentPart>
+                        </a:graphicData>
+                      </a:graphic>
+                    </wp:anchor>
+                  </w:drawing>
+                </mc:Choice>
+                <mc:Fallback>
+                  <w:pict>
+                    <v:shape w14:anchorId="5D321D2B" id="Ink 23" o:spid="_x0000_s1026" type="#_x0000_t75" style="position:absolute;margin-left:30.1pt;margin-top:132.45pt;width:35.35pt;height:26.85pt;z-index:251669504;visibility:visible;mso-wrap-style:square;mso-wrap-distance-left:9pt;mso-wrap-distance-top:0;mso-wrap-distance-right:9pt;mso-wrap-distance-bottom:0;mso-position-horizontal:absolute;mso-position-horizontal-relative:text;mso-position-vertical:absolute;mso-position-vertical-relative:text" o:gfxdata="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">
+                      <v:imagedata r:id="rId28" o:title=""/>
+                    </v:shape>
+                  </w:pict>
+                </mc:Fallback>
+              </mc:AlternateContent>
+            </w:r>
+            <w:r>
+              <w:rPr>
+                <w:noProof/>
+              </w:rPr>
               <w:drawing>
                 <wp:inline distT="0" distB="0" distL="0" distR="0" wp14:anchorId="67680841" wp14:editId="1D1182AD">
                   <wp:extent cx="3120390" cy="2228215"/>
@@ -408,7 +832,7 @@
                           <pic:cNvPicPr/>
                         </pic:nvPicPr>
                         <pic:blipFill>
-                          <a:blip r:embed="rId11"/>
+                          <a:blip r:embed="rId29"/>
                           <a:stretch>
                             <a:fillRect/>
                           </a:stretch>
@@ -452,6 +876,51 @@
                 <w:noProof/>
               </w:rPr>
               <w:lastRenderedPageBreak/>
+              <mc:AlternateContent>
+                <mc:Choice Requires="wpi">
+                  <w:drawing>
+                    <wp:anchor distT="0" distB="0" distL="114300" distR="114300" simplePos="0" relativeHeight="251673600" behindDoc="0" locked="0" layoutInCell="1" allowOverlap="1" wp14:anchorId="544C6ACB" wp14:editId="6565821E">
+                      <wp:simplePos x="0" y="0"/>
+                      <wp:positionH relativeFrom="column">
+                        <wp:posOffset>260415</wp:posOffset>
+                      </wp:positionH>
+                      <wp:positionV relativeFrom="paragraph">
+                        <wp:posOffset>1134100</wp:posOffset>
+                      </wp:positionV>
+                      <wp:extent cx="299520" cy="222480"/>
+                      <wp:effectExtent l="38100" t="38100" r="24765" b="44450"/>
+                      <wp:wrapNone/>
+                      <wp:docPr id="27" name="Ink 27"/>
+                      <wp:cNvGraphicFramePr/>
+                      <a:graphic xmlns:a="http://schemas.openxmlformats.org/drawingml/2006/main">
+                        <a:graphicData uri="http://schemas.microsoft.com/office/word/2010/wordprocessingInk">
+                          <w14:contentPart bwMode="auto" r:id="rId30">
+                            <w14:nvContentPartPr>
+                              <w14:cNvContentPartPr/>
+                            </w14:nvContentPartPr>
+                            <w14:xfrm>
+                              <a:off x="0" y="0"/>
+                              <a:ext cx="299520" cy="222480"/>
+                            </w14:xfrm>
+                          </w14:contentPart>
+                        </a:graphicData>
+                      </a:graphic>
+                    </wp:anchor>
+                  </w:drawing>
+                </mc:Choice>
+                <mc:Fallback>
+                  <w:pict>
+                    <v:shape w14:anchorId="5F23D47F" id="Ink 27" o:spid="_x0000_s1026" type="#_x0000_t75" style="position:absolute;margin-left:19.8pt;margin-top:88.6pt;width:25pt;height:18.9pt;z-index:251673600;visibility:visible;mso-wrap-style:square;mso-wrap-distance-left:9pt;mso-wrap-distance-top:0;mso-wrap-distance-right:9pt;mso-wrap-distance-bottom:0;mso-position-horizontal:absolute;mso-position-horizontal-relative:text;mso-position-vertical:absolute;mso-position-vertical-relative:text" o:gfxdata="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">
+                      <v:imagedata r:id="rId31" o:title=""/>
+                    </v:shape>
+                  </w:pict>
+                </mc:Fallback>
+              </mc:AlternateContent>
+            </w:r>
+            <w:r>
+              <w:rPr>
+                <w:noProof/>
+              </w:rPr>
               <w:drawing>
                 <wp:inline distT="0" distB="0" distL="0" distR="0" wp14:anchorId="0E6060FD" wp14:editId="22757080">
                   <wp:extent cx="3291840" cy="1502410"/>
@@ -468,7 +937,7 @@
                           <pic:cNvPicPr/>
                         </pic:nvPicPr>
                         <pic:blipFill>
-                          <a:blip r:embed="rId12"/>
+                          <a:blip r:embed="rId32"/>
                           <a:stretch>
                             <a:fillRect/>
                           </a:stretch>
@@ -501,6 +970,51 @@
               </w:tabs>
             </w:pPr>
             <w:r>
+              <w:rPr>
+                <w:noProof/>
+              </w:rPr>
+              <mc:AlternateContent>
+                <mc:Choice Requires="wpi">
+                  <w:drawing>
+                    <wp:anchor distT="0" distB="0" distL="114300" distR="114300" simplePos="0" relativeHeight="251672576" behindDoc="0" locked="0" layoutInCell="1" allowOverlap="1" wp14:anchorId="02F9FA7B" wp14:editId="0EB9B14A">
+                      <wp:simplePos x="0" y="0"/>
+                      <wp:positionH relativeFrom="column">
+                        <wp:posOffset>252135</wp:posOffset>
+                      </wp:positionH>
+                      <wp:positionV relativeFrom="paragraph">
+                        <wp:posOffset>726580</wp:posOffset>
+                      </wp:positionV>
+                      <wp:extent cx="390600" cy="336960"/>
+                      <wp:effectExtent l="57150" t="38100" r="47625" b="44450"/>
+                      <wp:wrapNone/>
+                      <wp:docPr id="26" name="Ink 26"/>
+                      <wp:cNvGraphicFramePr/>
+                      <a:graphic xmlns:a="http://schemas.openxmlformats.org/drawingml/2006/main">
+                        <a:graphicData uri="http://schemas.microsoft.com/office/word/2010/wordprocessingInk">
+                          <w14:contentPart bwMode="auto" r:id="rId33">
+                            <w14:nvContentPartPr>
+                              <w14:cNvContentPartPr/>
+                            </w14:nvContentPartPr>
+                            <w14:xfrm>
+                              <a:off x="0" y="0"/>
+                              <a:ext cx="390600" cy="336960"/>
+                            </w14:xfrm>
+                          </w14:contentPart>
+                        </a:graphicData>
+                      </a:graphic>
+                    </wp:anchor>
+                  </w:drawing>
+                </mc:Choice>
+                <mc:Fallback>
+                  <w:pict>
+                    <v:shape w14:anchorId="56A910BA" id="Ink 26" o:spid="_x0000_s1026" type="#_x0000_t75" style="position:absolute;margin-left:19.15pt;margin-top:56.5pt;width:32.15pt;height:27.95pt;z-index:251672576;visibility:visible;mso-wrap-style:square;mso-wrap-distance-left:9pt;mso-wrap-distance-top:0;mso-wrap-distance-right:9pt;mso-wrap-distance-bottom:0;mso-position-horizontal:absolute;mso-position-horizontal-relative:text;mso-position-vertical:absolute;mso-position-vertical-relative:text" o:gfxdata="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">
+                      <v:imagedata r:id="rId34" o:title=""/>
+                    </v:shape>
+                  </w:pict>
+                </mc:Fallback>
+              </mc:AlternateContent>
+            </w:r>
+            <w:r>
               <w:tab/>
             </w:r>
             <w:r>
@@ -523,7 +1037,7 @@
                           <pic:cNvPicPr/>
                         </pic:nvPicPr>
                         <pic:blipFill>
-                          <a:blip r:embed="rId13"/>
+                          <a:blip r:embed="rId35"/>
                           <a:stretch>
                             <a:fillRect/>
                           </a:stretch>
@@ -566,6 +1080,51 @@
               <w:rPr>
                 <w:noProof/>
               </w:rPr>
+              <mc:AlternateContent>
+                <mc:Choice Requires="wpi">
+                  <w:drawing>
+                    <wp:anchor distT="0" distB="0" distL="114300" distR="114300" simplePos="0" relativeHeight="251671552" behindDoc="0" locked="0" layoutInCell="1" allowOverlap="1" wp14:anchorId="203CB316" wp14:editId="3126BC6D">
+                      <wp:simplePos x="0" y="0"/>
+                      <wp:positionH relativeFrom="column">
+                        <wp:posOffset>294615</wp:posOffset>
+                      </wp:positionH>
+                      <wp:positionV relativeFrom="paragraph">
+                        <wp:posOffset>993815</wp:posOffset>
+                      </wp:positionV>
+                      <wp:extent cx="287640" cy="233640"/>
+                      <wp:effectExtent l="38100" t="57150" r="55880" b="52705"/>
+                      <wp:wrapNone/>
+                      <wp:docPr id="25" name="Ink 25"/>
+                      <wp:cNvGraphicFramePr/>
+                      <a:graphic xmlns:a="http://schemas.openxmlformats.org/drawingml/2006/main">
+                        <a:graphicData uri="http://schemas.microsoft.com/office/word/2010/wordprocessingInk">
+                          <w14:contentPart bwMode="auto" r:id="rId36">
+                            <w14:nvContentPartPr>
+                              <w14:cNvContentPartPr/>
+                            </w14:nvContentPartPr>
+                            <w14:xfrm>
+                              <a:off x="0" y="0"/>
+                              <a:ext cx="287640" cy="233640"/>
+                            </w14:xfrm>
+                          </w14:contentPart>
+                        </a:graphicData>
+                      </a:graphic>
+                    </wp:anchor>
+                  </w:drawing>
+                </mc:Choice>
+                <mc:Fallback>
+                  <w:pict>
+                    <v:shape w14:anchorId="24CCC547" id="Ink 25" o:spid="_x0000_s1026" type="#_x0000_t75" style="position:absolute;margin-left:22.5pt;margin-top:77.55pt;width:24.1pt;height:19.85pt;z-index:251671552;visibility:visible;mso-wrap-style:square;mso-wrap-distance-left:9pt;mso-wrap-distance-top:0;mso-wrap-distance-right:9pt;mso-wrap-distance-bottom:0;mso-position-horizontal:absolute;mso-position-horizontal-relative:text;mso-position-vertical:absolute;mso-position-vertical-relative:text" o:gfxdata="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">
+                      <v:imagedata r:id="rId37" o:title=""/>
+                    </v:shape>
+                  </w:pict>
+                </mc:Fallback>
+              </mc:AlternateContent>
+            </w:r>
+            <w:r>
+              <w:rPr>
+                <w:noProof/>
+              </w:rPr>
               <w:drawing>
                 <wp:inline distT="0" distB="0" distL="0" distR="0" wp14:anchorId="15D6069F" wp14:editId="4EC8B5D6">
                   <wp:extent cx="3291840" cy="1320800"/>
@@ -582,7 +1141,7 @@
                           <pic:cNvPicPr/>
                         </pic:nvPicPr>
                         <pic:blipFill>
-                          <a:blip r:embed="rId14"/>
+                          <a:blip r:embed="rId38"/>
                           <a:stretch>
                             <a:fillRect/>
                           </a:stretch>
@@ -621,6 +1180,51 @@
               <w:rPr>
                 <w:noProof/>
               </w:rPr>
+              <mc:AlternateContent>
+                <mc:Choice Requires="wpi">
+                  <w:drawing>
+                    <wp:anchor distT="0" distB="0" distL="114300" distR="114300" simplePos="0" relativeHeight="251670528" behindDoc="0" locked="0" layoutInCell="1" allowOverlap="1" wp14:anchorId="051B1CEE" wp14:editId="28E620A5">
+                      <wp:simplePos x="0" y="0"/>
+                      <wp:positionH relativeFrom="column">
+                        <wp:posOffset>327375</wp:posOffset>
+                      </wp:positionH>
+                      <wp:positionV relativeFrom="paragraph">
+                        <wp:posOffset>1182095</wp:posOffset>
+                      </wp:positionV>
+                      <wp:extent cx="324360" cy="210960"/>
+                      <wp:effectExtent l="57150" t="38100" r="57150" b="55880"/>
+                      <wp:wrapNone/>
+                      <wp:docPr id="24" name="Ink 24"/>
+                      <wp:cNvGraphicFramePr/>
+                      <a:graphic xmlns:a="http://schemas.openxmlformats.org/drawingml/2006/main">
+                        <a:graphicData uri="http://schemas.microsoft.com/office/word/2010/wordprocessingInk">
+                          <w14:contentPart bwMode="auto" r:id="rId39">
+                            <w14:nvContentPartPr>
+                              <w14:cNvContentPartPr/>
+                            </w14:nvContentPartPr>
+                            <w14:xfrm>
+                              <a:off x="0" y="0"/>
+                              <a:ext cx="324360" cy="210960"/>
+                            </w14:xfrm>
+                          </w14:contentPart>
+                        </a:graphicData>
+                      </a:graphic>
+                    </wp:anchor>
+                  </w:drawing>
+                </mc:Choice>
+                <mc:Fallback>
+                  <w:pict>
+                    <v:shape w14:anchorId="1BCBE594" id="Ink 24" o:spid="_x0000_s1026" type="#_x0000_t75" style="position:absolute;margin-left:25.1pt;margin-top:92.4pt;width:27pt;height:18pt;z-index:251670528;visibility:visible;mso-wrap-style:square;mso-wrap-distance-left:9pt;mso-wrap-distance-top:0;mso-wrap-distance-right:9pt;mso-wrap-distance-bottom:0;mso-position-horizontal:absolute;mso-position-horizontal-relative:text;mso-position-vertical:absolute;mso-position-vertical-relative:text" o:gfxdata="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">
+                      <v:imagedata r:id="rId40" o:title=""/>
+                    </v:shape>
+                  </w:pict>
+                </mc:Fallback>
+              </mc:AlternateContent>
+            </w:r>
+            <w:r>
+              <w:rPr>
+                <w:noProof/>
+              </w:rPr>
               <w:drawing>
                 <wp:inline distT="0" distB="0" distL="0" distR="0" wp14:anchorId="21D42FDA" wp14:editId="643C9077">
                   <wp:extent cx="3120390" cy="2357755"/>
@@ -637,7 +1241,7 @@
                           <pic:cNvPicPr/>
                         </pic:nvPicPr>
                         <pic:blipFill>
-                          <a:blip r:embed="rId15"/>
+                          <a:blip r:embed="rId41"/>
                           <a:stretch>
                             <a:fillRect/>
                           </a:stretch>
@@ -1184,6 +1788,359 @@
 </w:styles>
 </file>
 
+<file path=word/ink/ink1.xml><?xml version="1.0" encoding="utf-8"?>
+<inkml:ink xmlns:inkml="http://www.w3.org/2003/InkML">
+  <inkml:definitions>
+    <inkml:context xml:id="ctx0">
+      <inkml:inkSource xml:id="inkSrc0">
+        <inkml:traceFormat>
+          <inkml:channel name="X" type="integer" min="-2.14748E9" max="2.14748E9" units="cm"/>
+          <inkml:channel name="Y" type="integer" min="-2.14748E9" max="2.14748E9" units="cm"/>
+          <inkml:channel name="F" type="integer" max="32767" units="dev"/>
+        </inkml:traceFormat>
+        <inkml:channelProperties>
+          <inkml:channelProperty channel="X" name="resolution" value="1000" units="1/cm"/>
+          <inkml:channelProperty channel="Y" name="resolution" value="1000" units="1/cm"/>
+          <inkml:channelProperty channel="F" name="resolution" value="0" units="1/dev"/>
+        </inkml:channelProperties>
+      </inkml:inkSource>
+      <inkml:timestamp xml:id="ts0" timeString="2022-08-05T21:07:59.728"/>
+    </inkml:context>
+    <inkml:brush xml:id="br0">
+      <inkml:brushProperty name="width" value="0.05" units="cm"/>
+      <inkml:brushProperty name="height" value="0.05" units="cm"/>
+    </inkml:brush>
+  </inkml:definitions>
+  <inkml:trace contextRef="#ctx0" brushRef="#br0">6 601 24575,'0'0'0,"0"0"0,0 0 0,0 0 0,-5-16 0,4 13 0,2-1 0,-1 1 0,0 0 0,1 0 0,-1 0 0,1 0 0,0 0 0,0 0 0,0 0 0,1 0 0,-1 0 0,1 0 0,-1 1 0,1-1 0,0 1 0,0-1 0,3-3 0,45-37 0,-45 39 0,35-25 0,2 2 0,0 2 0,49-22 0,140-48 0,-221 91 0,22-9 0,78-26 0,-95 34 0,0 1 0,0 1 0,1 1 0,0 0 0,18 0 0,-30 2-151,0 1-1,0-1 0,0 1 0,0-1 1,-1 1-1,1 0 0,0 1 1,6 2-1,-2 1-6674</inkml:trace>
+  <inkml:trace contextRef="#ctx0" brushRef="#br0" timeOffset="894.43">35 1 24575,'0'0'0,"0"0"0,0 0 0,8 17 0,2-4 0,0 0 0,1-1 0,1 0 0,24 20 0,62 37 0,-62-45 0,240 162 0,174 122 0,-418-284 0,38 36 0,-66-58-1365</inkml:trace>
+</inkml:ink>
+</file>
+
+<file path=word/ink/ink10.xml><?xml version="1.0" encoding="utf-8"?>
+<inkml:ink xmlns:inkml="http://www.w3.org/2003/InkML">
+  <inkml:definitions>
+    <inkml:context xml:id="ctx0">
+      <inkml:inkSource xml:id="inkSrc0">
+        <inkml:traceFormat>
+          <inkml:channel name="X" type="integer" min="-2.14748E9" max="2.14748E9" units="cm"/>
+          <inkml:channel name="Y" type="integer" min="-2.14748E9" max="2.14748E9" units="cm"/>
+          <inkml:channel name="F" type="integer" max="32767" units="dev"/>
+        </inkml:traceFormat>
+        <inkml:channelProperties>
+          <inkml:channelProperty channel="X" name="resolution" value="1000" units="1/cm"/>
+          <inkml:channelProperty channel="Y" name="resolution" value="1000" units="1/cm"/>
+          <inkml:channelProperty channel="F" name="resolution" value="0" units="1/dev"/>
+        </inkml:channelProperties>
+      </inkml:inkSource>
+      <inkml:timestamp xml:id="ts0" timeString="2022-08-05T21:09:48.817"/>
+    </inkml:context>
+    <inkml:brush xml:id="br0">
+      <inkml:brushProperty name="width" value="0.05" units="cm"/>
+      <inkml:brushProperty name="height" value="0.05" units="cm"/>
+    </inkml:brush>
+  </inkml:definitions>
+  <inkml:trace contextRef="#ctx0" brushRef="#br0">1 0 24575,'201'285'0,"-138"-188"0,109 130 0,-171-226 0,-1-1 0,1 1 0,-1 0 0,1-1 0,0 1 0,-1-1 0,1 1 0,0-1 0,-1 1 0,1-1 0,0 1 0,0-1 0,0 0 0,-1 1 0,1-1 0,0 0 0,0 0 0,0 0 0,0 0 0,0 0 0,-1 0 0,1 0 0,0 0 0,0 0 0,0 0 0,0 0 0,0 0 0,0 0 0,-1-1 0,1 1 0,0 0 0,0-1 0,0 1 0,-1-1 0,1 1 0,0-1 0,-1 1 0,1-1 0,0 1 0,-1-1 0,1 0 0,-1 1 0,1-1 0,0-1 0,4-5 0,0 0 0,0-1 0,6-14 0,-4 7 0,80-130-682,148-187-1,-229 324-6143</inkml:trace>
+</inkml:ink>
+</file>
+
+<file path=word/ink/ink11.xml><?xml version="1.0" encoding="utf-8"?>
+<inkml:ink xmlns:inkml="http://www.w3.org/2003/InkML">
+  <inkml:definitions>
+    <inkml:context xml:id="ctx0">
+      <inkml:inkSource xml:id="inkSrc0">
+        <inkml:traceFormat>
+          <inkml:channel name="X" type="integer" min="-2.14748E9" max="2.14748E9" units="cm"/>
+          <inkml:channel name="Y" type="integer" min="-2.14748E9" max="2.14748E9" units="cm"/>
+          <inkml:channel name="F" type="integer" max="32767" units="dev"/>
+        </inkml:traceFormat>
+        <inkml:channelProperties>
+          <inkml:channelProperty channel="X" name="resolution" value="1000" units="1/cm"/>
+          <inkml:channelProperty channel="Y" name="resolution" value="1000" units="1/cm"/>
+          <inkml:channelProperty channel="F" name="resolution" value="0" units="1/dev"/>
+        </inkml:channelProperties>
+      </inkml:inkSource>
+      <inkml:timestamp xml:id="ts0" timeString="2022-08-05T21:09:39.138"/>
+    </inkml:context>
+    <inkml:brush xml:id="br0">
+      <inkml:brushProperty name="width" value="0.05" units="cm"/>
+      <inkml:brushProperty name="height" value="0.05" units="cm"/>
+    </inkml:brush>
+  </inkml:definitions>
+  <inkml:trace contextRef="#ctx0" brushRef="#br0">27 286 24575,'-21'3'0,"21"-3"0,-1 1 0,1-1 0,0 0 0,-1 0 0,1 1 0,0-1 0,-1 0 0,1 0 0,0 1 0,-1-1 0,1 0 0,0 1 0,0-1 0,0 1 0,-1-1 0,1 0 0,0 1 0,0-1 0,0 1 0,0-1 0,0 0 0,0 1 0,-1-1 0,1 1 0,0-1 0,1 1 0,0 3 0,0-1 0,0 0 0,1 1 0,-1-1 0,1 0 0,0 1 0,0-1 0,4 4 0,245 299 0,-51-70 0,-190-221 0,-6-10 0,-1 1 0,1-1 0,1 0 0,-1 0 0,1-1 0,7 7 0,-11-10 0,0-1 0,1 1 0,-1-1 0,0 1 0,1-1 0,-1 1 0,0-1 0,1 0 0,-1 0 0,0 0 0,1 0 0,-1 0 0,1 0 0,-1 0 0,0 0 0,1 0 0,-1 0 0,0-1 0,1 1 0,-1-1 0,0 1 0,1-1 0,-1 1 0,0-1 0,0 0 0,0 0 0,0 1 0,1-1 0,-1 0 0,0 0 0,-1 0 0,1 0 0,0 0 0,0-1 0,0 1 0,0-1 0,118-178 0,-74 108 0,67-114 0,97-222 0,-205 399-117,3-6-299,0 0 0,12-17 0</inkml:trace>
+</inkml:ink>
+</file>
+
+<file path=word/ink/ink12.xml><?xml version="1.0" encoding="utf-8"?>
+<inkml:ink xmlns:inkml="http://www.w3.org/2003/InkML">
+  <inkml:definitions>
+    <inkml:context xml:id="ctx0">
+      <inkml:inkSource xml:id="inkSrc0">
+        <inkml:traceFormat>
+          <inkml:channel name="X" type="integer" min="-2.14748E9" max="2.14748E9" units="cm"/>
+          <inkml:channel name="Y" type="integer" min="-2.14748E9" max="2.14748E9" units="cm"/>
+          <inkml:channel name="F" type="integer" max="32767" units="dev"/>
+        </inkml:traceFormat>
+        <inkml:channelProperties>
+          <inkml:channelProperty channel="X" name="resolution" value="1000" units="1/cm"/>
+          <inkml:channelProperty channel="Y" name="resolution" value="1000" units="1/cm"/>
+          <inkml:channelProperty channel="F" name="resolution" value="0" units="1/dev"/>
+        </inkml:channelProperties>
+      </inkml:inkSource>
+      <inkml:timestamp xml:id="ts0" timeString="2022-08-05T21:09:26.559"/>
+    </inkml:context>
+    <inkml:brush xml:id="br0">
+      <inkml:brushProperty name="width" value="0.05" units="cm"/>
+      <inkml:brushProperty name="height" value="0.05" units="cm"/>
+    </inkml:brush>
+  </inkml:definitions>
+  <inkml:trace contextRef="#ctx0" brushRef="#br0">0 1 24575,'0'0'0,"0"0"0,0 0 0,0 0 0,0 0 0,5 8 0,63 115 0,-27-46 0,3-1 0,61 78 0,-82-126 0,9 14 0,1-3 0,65 60 0,-98-99 0,1 0 0,0 1 0,-1-1 0,1 0 0,0 0 0,-1 0 0,1 0 0,0 0 0,-1 1 0,1-1 0,0-1 0,-1 1 0,1 0 0,0 0 0,-1 0 0,1 0 0,0 0 0,-1 0 0,1-1 0,0 1 0,-1 0 0,1-1 0,-1 1 0,1 0 0,-1-1 0,1 1 0,-1-1 0,1 1 0,-1-1 0,1 1 0,-1-1 0,1 1 0,-1-1 0,0 1 0,1-1 0,-1 0 0,0 1 0,0-1 0,1-1 0,16-34 0,-11 25 0,74-155 0,137-246 0,-210 402-1365</inkml:trace>
+</inkml:ink>
+</file>
+
+<file path=word/ink/ink13.xml><?xml version="1.0" encoding="utf-8"?>
+<inkml:ink xmlns:inkml="http://www.w3.org/2003/InkML">
+  <inkml:definitions>
+    <inkml:context xml:id="ctx0">
+      <inkml:inkSource xml:id="inkSrc0">
+        <inkml:traceFormat>
+          <inkml:channel name="X" type="integer" min="-2.14748E9" max="2.14748E9" units="cm"/>
+          <inkml:channel name="Y" type="integer" min="-2.14748E9" max="2.14748E9" units="cm"/>
+          <inkml:channel name="F" type="integer" max="32767" units="dev"/>
+        </inkml:traceFormat>
+        <inkml:channelProperties>
+          <inkml:channelProperty channel="X" name="resolution" value="1000" units="1/cm"/>
+          <inkml:channelProperty channel="Y" name="resolution" value="1000" units="1/cm"/>
+          <inkml:channelProperty channel="F" name="resolution" value="0" units="1/dev"/>
+        </inkml:channelProperties>
+      </inkml:inkSource>
+      <inkml:timestamp xml:id="ts0" timeString="2022-08-05T21:09:19.364"/>
+    </inkml:context>
+    <inkml:brush xml:id="br0">
+      <inkml:brushProperty name="width" value="0.05" units="cm"/>
+      <inkml:brushProperty name="height" value="0.05" units="cm"/>
+    </inkml:brush>
+  </inkml:definitions>
+  <inkml:trace contextRef="#ctx0" brushRef="#br0">1 7 24575,'29'9'0,"-22"-5"0,0 1 0,0 0 0,0 0 0,-1 0 0,0 1 0,0-1 0,0 2 0,-1-1 0,6 9 0,40 71 0,-37-61 0,-8-14 0,111 185 0,-99-170 0,2 0 0,0-1 0,2-1 0,1-2 0,26 22 0,-46-41 0,-1-1 0,1 0 0,0 0 0,0 0 0,0-1 0,0 1 0,0-1 0,0 1 0,0-1 0,1 0 0,-1 0 0,0-1 0,5 1 0,-6-1 0,1-1 0,0 1 0,0-1 0,0 0 0,0 0 0,-1 0 0,1 0 0,0 0 0,-1-1 0,1 1 0,-1-1 0,0 0 0,1 0 0,-1 0 0,3-3 0,30-31 13,-1-2 1,-2-1-1,35-55 0,68-138-320,-72 120-804,-57 101-5715</inkml:trace>
+</inkml:ink>
+</file>
+
+<file path=word/ink/ink2.xml><?xml version="1.0" encoding="utf-8"?>
+<inkml:ink xmlns:inkml="http://www.w3.org/2003/InkML">
+  <inkml:definitions>
+    <inkml:context xml:id="ctx0">
+      <inkml:inkSource xml:id="inkSrc0">
+        <inkml:traceFormat>
+          <inkml:channel name="X" type="integer" min="-2.14748E9" max="2.14748E9" units="cm"/>
+          <inkml:channel name="Y" type="integer" min="-2.14748E9" max="2.14748E9" units="cm"/>
+          <inkml:channel name="F" type="integer" max="32767" units="dev"/>
+        </inkml:traceFormat>
+        <inkml:channelProperties>
+          <inkml:channelProperty channel="X" name="resolution" value="1000" units="1/cm"/>
+          <inkml:channelProperty channel="Y" name="resolution" value="1000" units="1/cm"/>
+          <inkml:channelProperty channel="F" name="resolution" value="0" units="1/dev"/>
+        </inkml:channelProperties>
+      </inkml:inkSource>
+      <inkml:timestamp xml:id="ts0" timeString="2022-08-05T21:07:57.500"/>
+    </inkml:context>
+    <inkml:brush xml:id="br0">
+      <inkml:brushProperty name="width" value="0.05" units="cm"/>
+      <inkml:brushProperty name="height" value="0.05" units="cm"/>
+    </inkml:brush>
+  </inkml:definitions>
+  <inkml:trace contextRef="#ctx0" brushRef="#br0">1 1000 24575,'91'-111'0,"156"-147"0,-101 117-54,232-206-1257,-365 336-5515</inkml:trace>
+  <inkml:trace contextRef="#ctx0" brushRef="#br0" timeOffset="977.89">375 0 24575,'0'0'0,"8"4"0,20 12 0,0 2 0,-2 0 0,0 1 0,37 37 0,83 102 0,2 3 0,-72-94-28,-37-33-418,-1 2 1,42 50-1</inkml:trace>
+</inkml:ink>
+</file>
+
+<file path=word/ink/ink3.xml><?xml version="1.0" encoding="utf-8"?>
+<inkml:ink xmlns:inkml="http://www.w3.org/2003/InkML">
+  <inkml:definitions>
+    <inkml:context xml:id="ctx0">
+      <inkml:inkSource xml:id="inkSrc0">
+        <inkml:traceFormat>
+          <inkml:channel name="X" type="integer" min="-2.14748E9" max="2.14748E9" units="cm"/>
+          <inkml:channel name="Y" type="integer" min="-2.14748E9" max="2.14748E9" units="cm"/>
+          <inkml:channel name="F" type="integer" max="32767" units="dev"/>
+        </inkml:traceFormat>
+        <inkml:channelProperties>
+          <inkml:channelProperty channel="X" name="resolution" value="1000" units="1/cm"/>
+          <inkml:channelProperty channel="Y" name="resolution" value="1000" units="1/cm"/>
+          <inkml:channelProperty channel="F" name="resolution" value="0" units="1/dev"/>
+        </inkml:channelProperties>
+      </inkml:inkSource>
+      <inkml:timestamp xml:id="ts0" timeString="2022-08-05T21:08:43.034"/>
+    </inkml:context>
+    <inkml:brush xml:id="br0">
+      <inkml:brushProperty name="width" value="0.05" units="cm"/>
+      <inkml:brushProperty name="height" value="0.05" units="cm"/>
+    </inkml:brush>
+  </inkml:definitions>
+  <inkml:trace contextRef="#ctx0" brushRef="#br0">0 259 24575,'0'0'0,"0"0"0,0 0 0,0 0 0,0 0 0,0 0 0,0 0 0,0 0 0,5 9 0,208 382 0,-212-390 0,-1-1 0,0 1 0,1-1 0,-1 1 0,0-1 0,1 1 0,-1-1 0,1 0 0,-1 1 0,1-1 0,-1 1 0,1-1 0,0 0 0,-1 0 0,1 1 0,-1-1 0,1 0 0,0 0 0,-1 0 0,1 0 0,-1 1 0,1-1 0,0 0 0,-1 0 0,1 0 0,0 0 0,-1-1 0,1 1 0,-1 0 0,1 0 0,0 0 0,-1 0 0,1-1 0,-1 1 0,1 0 0,0 0 0,-1-1 0,1 1 0,-1-1 0,1 1 0,-1 0 0,0-1 0,1 1 0,-1-1 0,1 0 0,23-29 0,-18 22 0,65-100 0,81-168 0,-78 135 0,-63 119 0,-6 11 0,0 1 0,1 0 0,0 0 0,1 1 0,8-10 0,-14 18-76,-1 0 1,1 1-1,0-1 0,-1 1 0,1 0 0,0-1 0,0 1 0,-1-1 1,1 1-1,0 0 0,0 0 0,-1-1 0,1 1 0,0 0 1,0 0-1,0 0 0,1 0 0,6 1-6750</inkml:trace>
+</inkml:ink>
+</file>
+
+<file path=word/ink/ink4.xml><?xml version="1.0" encoding="utf-8"?>
+<inkml:ink xmlns:inkml="http://www.w3.org/2003/InkML">
+  <inkml:definitions>
+    <inkml:context xml:id="ctx0">
+      <inkml:inkSource xml:id="inkSrc0">
+        <inkml:traceFormat>
+          <inkml:channel name="X" type="integer" min="-2.14748E9" max="2.14748E9" units="cm"/>
+          <inkml:channel name="Y" type="integer" min="-2.14748E9" max="2.14748E9" units="cm"/>
+          <inkml:channel name="F" type="integer" max="32767" units="dev"/>
+        </inkml:traceFormat>
+        <inkml:channelProperties>
+          <inkml:channelProperty channel="X" name="resolution" value="1000" units="1/cm"/>
+          <inkml:channelProperty channel="Y" name="resolution" value="1000" units="1/cm"/>
+          <inkml:channelProperty channel="F" name="resolution" value="0" units="1/dev"/>
+        </inkml:channelProperties>
+      </inkml:inkSource>
+      <inkml:timestamp xml:id="ts0" timeString="2022-08-05T21:08:36.238"/>
+    </inkml:context>
+    <inkml:brush xml:id="br0">
+      <inkml:brushProperty name="width" value="0.05" units="cm"/>
+      <inkml:brushProperty name="height" value="0.05" units="cm"/>
+    </inkml:brush>
+  </inkml:definitions>
+  <inkml:trace contextRef="#ctx0" brushRef="#br0">0 170 24575,'0'0'0,"0"0"0,11 15 0,14 23 0,-2 1 0,31 72 0,21 89 0,1 1 0,-67-186 0,0-13 0,-7-3 0,-1-1 0,1 1 0,0-1 0,-1 0 0,1 0 0,-1 0 0,0 0 0,1 0 0,0-3 0,5-7 0,136-200 0,49-81 0,-72 53 0,-111 228-1365</inkml:trace>
+</inkml:ink>
+</file>
+
+<file path=word/ink/ink5.xml><?xml version="1.0" encoding="utf-8"?>
+<inkml:ink xmlns:inkml="http://www.w3.org/2003/InkML">
+  <inkml:definitions>
+    <inkml:context xml:id="ctx0">
+      <inkml:inkSource xml:id="inkSrc0">
+        <inkml:traceFormat>
+          <inkml:channel name="X" type="integer" min="-2.14748E9" max="2.14748E9" units="cm"/>
+          <inkml:channel name="Y" type="integer" min="-2.14748E9" max="2.14748E9" units="cm"/>
+          <inkml:channel name="F" type="integer" max="32767" units="dev"/>
+        </inkml:traceFormat>
+        <inkml:channelProperties>
+          <inkml:channelProperty channel="X" name="resolution" value="1000" units="1/cm"/>
+          <inkml:channelProperty channel="Y" name="resolution" value="1000" units="1/cm"/>
+          <inkml:channelProperty channel="F" name="resolution" value="0" units="1/dev"/>
+        </inkml:channelProperties>
+      </inkml:inkSource>
+      <inkml:timestamp xml:id="ts0" timeString="2022-08-05T21:08:13.636"/>
+    </inkml:context>
+    <inkml:brush xml:id="br0">
+      <inkml:brushProperty name="width" value="0.05" units="cm"/>
+      <inkml:brushProperty name="height" value="0.05" units="cm"/>
+    </inkml:brush>
+  </inkml:definitions>
+  <inkml:trace contextRef="#ctx0" brushRef="#br0">3 645 24575,'-1'3'0,"0"1"0,1 0 0,0-1 0,0 1 0,0 0 0,0-1 0,0 1 0,1 0 0,0-1 0,0 1 0,0-1 0,0 1 0,0-1 0,3 5 0,-2-5 0,1 0 0,0 0 0,0 0 0,0-1 0,0 1 0,1-1 0,-1 1 0,1-1 0,-1 0 0,1 0 0,0-1 0,7 3 0,32 10 0,2-1 0,48 7 0,-91-20 0,0-1 0,-1 1 0,1 0 0,0 0 0,0-1 0,0 1 0,0-1 0,-1 1 0,1-1 0,0 0 0,-1 0 0,1 0 0,0 0 0,-1 0 0,1 0 0,-1 0 0,0 0 0,1-1 0,-1 1 0,2-3 0,25-35 0,-22 30 0,158-285 0,-100 171 0,17-45 0,-33 64 0,-32 78-1365</inkml:trace>
+</inkml:ink>
+</file>
+
+<file path=word/ink/ink6.xml><?xml version="1.0" encoding="utf-8"?>
+<inkml:ink xmlns:inkml="http://www.w3.org/2003/InkML">
+  <inkml:definitions>
+    <inkml:context xml:id="ctx0">
+      <inkml:inkSource xml:id="inkSrc0">
+        <inkml:traceFormat>
+          <inkml:channel name="X" type="integer" min="-2.14748E9" max="2.14748E9" units="cm"/>
+          <inkml:channel name="Y" type="integer" min="-2.14748E9" max="2.14748E9" units="cm"/>
+          <inkml:channel name="F" type="integer" max="32767" units="dev"/>
+        </inkml:traceFormat>
+        <inkml:channelProperties>
+          <inkml:channelProperty channel="X" name="resolution" value="1000" units="1/cm"/>
+          <inkml:channelProperty channel="Y" name="resolution" value="1000" units="1/cm"/>
+          <inkml:channelProperty channel="F" name="resolution" value="0" units="1/dev"/>
+        </inkml:channelProperties>
+      </inkml:inkSource>
+      <inkml:timestamp xml:id="ts0" timeString="2022-08-05T21:08:17.176"/>
+    </inkml:context>
+    <inkml:brush xml:id="br0">
+      <inkml:brushProperty name="width" value="0.05" units="cm"/>
+      <inkml:brushProperty name="height" value="0.05" units="cm"/>
+    </inkml:brush>
+  </inkml:definitions>
+  <inkml:trace contextRef="#ctx0" brushRef="#br0">2 263 24575,'0'1'0,"-1"1"0,1-1 0,0 0 0,0 0 0,0 0 0,-1 0 0,1 0 0,0 0 0,0 0 0,1 0 0,-1 1 0,0-1 0,0 0 0,0 0 0,1 0 0,-1 0 0,1 0 0,-1 0 0,1 1 0,10 20 0,105 145 0,29 46 0,-145-212 0,1 0 0,-1-1 0,0 1 0,0-1 0,1 1 0,-1 0 0,1-1 0,-1 1 0,1-1 0,-1 1 0,1-1 0,-1 1 0,1-1 0,-1 0 0,1 1 0,-1-1 0,1 0 0,0 1 0,-1-1 0,1 0 0,0 0 0,-1 1 0,1-1 0,0 0 0,-1 0 0,1 0 0,0 0 0,-1 0 0,1 0 0,0 0 0,-1 0 0,1 0 0,0 0 0,-1-1 0,1 1 0,0 0 0,-1 0 0,1-1 0,0 1 0,-1 0 0,1-1 0,-1 1 0,1 0 0,-1-1 0,1 1 0,-1-1 0,1 1 0,0-1 0,25-35 0,-18 23 0,281-358 0,-82 114 0,-192 241-1365</inkml:trace>
+</inkml:ink>
+</file>
+
+<file path=word/ink/ink7.xml><?xml version="1.0" encoding="utf-8"?>
+<inkml:ink xmlns:inkml="http://www.w3.org/2003/InkML">
+  <inkml:definitions>
+    <inkml:context xml:id="ctx0">
+      <inkml:inkSource xml:id="inkSrc0">
+        <inkml:traceFormat>
+          <inkml:channel name="X" type="integer" min="-2.14748E9" max="2.14748E9" units="cm"/>
+          <inkml:channel name="Y" type="integer" min="-2.14748E9" max="2.14748E9" units="cm"/>
+          <inkml:channel name="F" type="integer" max="32767" units="dev"/>
+        </inkml:traceFormat>
+        <inkml:channelProperties>
+          <inkml:channelProperty channel="X" name="resolution" value="1000" units="1/cm"/>
+          <inkml:channelProperty channel="Y" name="resolution" value="1000" units="1/cm"/>
+          <inkml:channelProperty channel="F" name="resolution" value="0" units="1/dev"/>
+        </inkml:channelProperties>
+      </inkml:inkSource>
+      <inkml:timestamp xml:id="ts0" timeString="2022-08-05T21:11:15.178"/>
+    </inkml:context>
+    <inkml:brush xml:id="br0">
+      <inkml:brushProperty name="width" value="0.05" units="cm"/>
+      <inkml:brushProperty name="height" value="0.05" units="cm"/>
+    </inkml:brush>
+  </inkml:definitions>
+  <inkml:trace contextRef="#ctx0" brushRef="#br0">23 130 24575,'-1'0'0,"0"0"0,0 0 0,-1 0 0,1 0 0,0-1 0,0 2 0,0-1 0,-1 0 0,1 0 0,0 0 0,0 0 0,0 1 0,0-1 0,-1 1 0,1-1 0,0 1 0,-1 0 0,15 14 0,-2-6 0,55 53 0,-4 3 0,-2 2 0,-4 3 0,59 94 0,-115-164 0,1 1 0,-1-1 0,0 0 0,0 0 0,0 0 0,1 1 0,-1-1 0,0 0 0,0 0 0,1 0 0,-1 0 0,0 1 0,0-1 0,1 0 0,-1 0 0,0 0 0,0 0 0,1 0 0,-1 0 0,0 0 0,1 0 0,-1 0 0,0 0 0,0 0 0,1 0 0,-1 0 0,0 0 0,1 0 0,-1 0 0,0 0 0,1 0 0,-1 0 0,0 0 0,0 0 0,1-1 0,-1 1 0,0 0 0,0 0 0,1 0 0,-1 0 0,0-1 0,0 1 0,0 0 0,1 0 0,-1-1 0,0 1 0,0 0 0,0 0 0,0-1 0,0 1 0,1 0 0,-1 0 0,0-1 0,0 1 0,0 0 0,0-1 0,10-22 0,-8 18 0,21-52 0,3 1 0,2 2 0,3 0 0,2 2 0,62-75 0,-59 84 0,60-65 0,-92 104-1365</inkml:trace>
+</inkml:ink>
+</file>
+
+<file path=word/ink/ink8.xml><?xml version="1.0" encoding="utf-8"?>
+<inkml:ink xmlns:inkml="http://www.w3.org/2003/InkML">
+  <inkml:definitions>
+    <inkml:context xml:id="ctx0">
+      <inkml:inkSource xml:id="inkSrc0">
+        <inkml:traceFormat>
+          <inkml:channel name="X" type="integer" min="-2.14748E9" max="2.14748E9" units="cm"/>
+          <inkml:channel name="Y" type="integer" min="-2.14748E9" max="2.14748E9" units="cm"/>
+          <inkml:channel name="F" type="integer" max="32767" units="dev"/>
+        </inkml:traceFormat>
+        <inkml:channelProperties>
+          <inkml:channelProperty channel="X" name="resolution" value="1000" units="1/cm"/>
+          <inkml:channelProperty channel="Y" name="resolution" value="1000" units="1/cm"/>
+          <inkml:channelProperty channel="F" name="resolution" value="0" units="1/dev"/>
+        </inkml:channelProperties>
+      </inkml:inkSource>
+      <inkml:timestamp xml:id="ts0" timeString="2022-08-05T21:11:14.057"/>
+    </inkml:context>
+    <inkml:brush xml:id="br0">
+      <inkml:brushProperty name="width" value="0.05" units="cm"/>
+      <inkml:brushProperty name="height" value="0.05" units="cm"/>
+    </inkml:brush>
+  </inkml:definitions>
+  <inkml:trace contextRef="#ctx0" brushRef="#br0">18 0 24575,'-2'3'0,"1"-1"0,-1 0 0,1 1 0,-1-1 0,1 1 0,0 0 0,0-1 0,0 1 0,0 3 0,-1 1 0,1 1 0,0-1 0,0 1 0,1 0 0,0-1 0,1 1 0,-1 0 0,2-1 0,-1 1 0,1-1 0,0 1 0,3 6 0,6 15 0,26 44 0,-27-55 0,42 80 0,69 97 0,-118-191 0,-1 0 0,1 0 0,0-1 0,0 1 0,0-1 0,1 0 0,-1 0 0,8 5 0,-10-8 0,0 0 0,1 1 0,-1-1 0,0 0 0,1 0 0,-1 0 0,1 0 0,-1 0 0,0 0 0,1 0 0,-1 0 0,0-1 0,1 1 0,-1 0 0,0-1 0,1 1 0,-1-1 0,0 0 0,0 1 0,0-1 0,1 0 0,-1 0 0,0 0 0,0 1 0,0-1 0,0 0 0,0-1 0,-1 1 0,1 0 0,0 0 0,0 0 0,0-3 0,97-146 0,-72 104 0,2 2 0,2 1 0,2 2 0,52-53 0,-68 77-1365,-9 7-5461</inkml:trace>
+</inkml:ink>
+</file>
+
+<file path=word/ink/ink9.xml><?xml version="1.0" encoding="utf-8"?>
+<inkml:ink xmlns:inkml="http://www.w3.org/2003/InkML">
+  <inkml:definitions>
+    <inkml:context xml:id="ctx0">
+      <inkml:inkSource xml:id="inkSrc0">
+        <inkml:traceFormat>
+          <inkml:channel name="X" type="integer" min="-2.14748E9" max="2.14748E9" units="cm"/>
+          <inkml:channel name="Y" type="integer" min="-2.14748E9" max="2.14748E9" units="cm"/>
+          <inkml:channel name="F" type="integer" max="32767" units="dev"/>
+        </inkml:traceFormat>
+        <inkml:channelProperties>
+          <inkml:channelProperty channel="X" name="resolution" value="1000" units="1/cm"/>
+          <inkml:channelProperty channel="Y" name="resolution" value="1000" units="1/cm"/>
+          <inkml:channelProperty channel="F" name="resolution" value="0" units="1/dev"/>
+        </inkml:channelProperties>
+      </inkml:inkSource>
+      <inkml:timestamp xml:id="ts0" timeString="2022-08-05T21:09:05.598"/>
+    </inkml:context>
+    <inkml:brush xml:id="br0">
+      <inkml:brushProperty name="width" value="0.05" units="cm"/>
+      <inkml:brushProperty name="height" value="0.05" units="cm"/>
+    </inkml:brush>
+  </inkml:definitions>
+  <inkml:trace contextRef="#ctx0" brushRef="#br0">1 0 24575,'0'0'0,"0"0"0,0 0 0,1 1 0,10 6 0,-2 0 0,1 0 0,-1 1 0,15 16 0,-8-8 0,309 345 0,-265-283 0,-4 3 0,91 173 0,-140-239 0,-5-10 0,-1-1 0,1 0 0,0 0 0,1 0 0,-1 0 0,0 0 0,6 5 0,-8-9 0,1 0 0,-1 0 0,0 0 0,0 0 0,1 0 0,-1 0 0,0 0 0,0 0 0,1 0 0,-1 0 0,0 0 0,0 0 0,1 0 0,-1 0 0,0-1 0,0 1 0,0 0 0,1 0 0,-1 0 0,0 0 0,0 0 0,0-1 0,1 1 0,-1 0 0,0 0 0,0 0 0,0-1 0,0 1 0,0 0 0,1 0 0,-1-1 0,0 1 0,0 0 0,0 0 0,0-1 0,0 1 0,0 0 0,0 0 0,0-1 0,0 1 0,0 0 0,0-1 0,4-15 0,-4 15 0,10-48 0,3 0 0,1 1 0,24-52 0,-23 68 0,1 1 0,2 1 0,1 1 0,1 0 0,34-37 0,4-1 0,-3-2 0,-4-3 0,45-82 0,-85 134-1365</inkml:trace>
+</inkml:ink>
+</file>
+
 <file path=word/theme/theme1.xml><?xml version="1.0" encoding="utf-8"?>
 <a:theme xmlns:a="http://schemas.openxmlformats.org/drawingml/2006/main" name="Tema de Office">
   <a:themeElements>

</xml_diff>